<commit_message>
Update wording in GMT manual
</commit_message>
<xml_diff>
--- a/GMT/GMT/Documentation/GMT Manual __draft__v0.1.docx
+++ b/GMT/GMT/Documentation/GMT Manual __draft__v0.1.docx
@@ -155,7 +155,7 @@
           <w:r>
             <w:fldChar w:fldCharType="separate"/>
           </w:r>
-          <w:hyperlink w:anchor="_Toc16244273" w:history="1">
+          <w:hyperlink w:anchor="_Toc52962441" w:history="1">
             <w:r>
               <w:rPr>
                 <w:rStyle w:val="Hyperlink"/>
@@ -197,7 +197,7 @@
                 <w:noProof/>
                 <w:webHidden/>
               </w:rPr>
-              <w:instrText xml:space="preserve"> PAGEREF _Toc16244273 \h </w:instrText>
+              <w:instrText xml:space="preserve"> PAGEREF _Toc52962441 \h </w:instrText>
             </w:r>
             <w:r>
               <w:rPr>
@@ -241,7 +241,7 @@
               <w:lang w:eastAsia="zh-CN" w:bidi="he-IL"/>
             </w:rPr>
           </w:pPr>
-          <w:hyperlink w:anchor="_Toc16244274" w:history="1">
+          <w:hyperlink w:anchor="_Toc52962442" w:history="1">
             <w:r>
               <w:rPr>
                 <w:rStyle w:val="Hyperlink"/>
@@ -283,7 +283,7 @@
                 <w:noProof/>
                 <w:webHidden/>
               </w:rPr>
-              <w:instrText xml:space="preserve"> PAGEREF _Toc16244274 \h </w:instrText>
+              <w:instrText xml:space="preserve"> PAGEREF _Toc52962442 \h </w:instrText>
             </w:r>
             <w:r>
               <w:rPr>
@@ -327,7 +327,7 @@
               <w:lang w:eastAsia="zh-CN" w:bidi="he-IL"/>
             </w:rPr>
           </w:pPr>
-          <w:hyperlink w:anchor="_Toc16244275" w:history="1">
+          <w:hyperlink w:anchor="_Toc52962443" w:history="1">
             <w:r>
               <w:rPr>
                 <w:rStyle w:val="Hyperlink"/>
@@ -369,7 +369,7 @@
                 <w:noProof/>
                 <w:webHidden/>
               </w:rPr>
-              <w:instrText xml:space="preserve"> PAGEREF _Toc16244275 \h </w:instrText>
+              <w:instrText xml:space="preserve"> PAGEREF _Toc52962443 \h </w:instrText>
             </w:r>
             <w:r>
               <w:rPr>
@@ -409,7 +409,7 @@
               <w:lang w:eastAsia="zh-CN" w:bidi="he-IL"/>
             </w:rPr>
           </w:pPr>
-          <w:hyperlink w:anchor="_Toc16244276" w:history="1">
+          <w:hyperlink w:anchor="_Toc52962444" w:history="1">
             <w:r>
               <w:rPr>
                 <w:rStyle w:val="Hyperlink"/>
@@ -451,7 +451,7 @@
                 <w:noProof/>
                 <w:webHidden/>
               </w:rPr>
-              <w:instrText xml:space="preserve"> PAGEREF _Toc16244276 \h </w:instrText>
+              <w:instrText xml:space="preserve"> PAGEREF _Toc52962444 \h </w:instrText>
             </w:r>
             <w:r>
               <w:rPr>
@@ -495,7 +495,7 @@
               <w:lang w:eastAsia="zh-CN" w:bidi="he-IL"/>
             </w:rPr>
           </w:pPr>
-          <w:hyperlink w:anchor="_Toc16244277" w:history="1">
+          <w:hyperlink w:anchor="_Toc52962445" w:history="1">
             <w:r>
               <w:rPr>
                 <w:rStyle w:val="Hyperlink"/>
@@ -537,7 +537,7 @@
                 <w:noProof/>
                 <w:webHidden/>
               </w:rPr>
-              <w:instrText xml:space="preserve"> PAGEREF _Toc16244277 \h </w:instrText>
+              <w:instrText xml:space="preserve"> PAGEREF _Toc52962445 \h </w:instrText>
             </w:r>
             <w:r>
               <w:rPr>
@@ -581,7 +581,7 @@
               <w:lang w:eastAsia="zh-CN" w:bidi="he-IL"/>
             </w:rPr>
           </w:pPr>
-          <w:hyperlink w:anchor="_Toc16244278" w:history="1">
+          <w:hyperlink w:anchor="_Toc52962446" w:history="1">
             <w:r>
               <w:rPr>
                 <w:rStyle w:val="Hyperlink"/>
@@ -623,7 +623,7 @@
                 <w:noProof/>
                 <w:webHidden/>
               </w:rPr>
-              <w:instrText xml:space="preserve"> PAGEREF _Toc16244278 \h </w:instrText>
+              <w:instrText xml:space="preserve"> PAGEREF _Toc52962446 \h </w:instrText>
             </w:r>
             <w:r>
               <w:rPr>
@@ -667,7 +667,7 @@
               <w:lang w:eastAsia="zh-CN" w:bidi="he-IL"/>
             </w:rPr>
           </w:pPr>
-          <w:hyperlink w:anchor="_Toc16244279" w:history="1">
+          <w:hyperlink w:anchor="_Toc52962447" w:history="1">
             <w:r>
               <w:rPr>
                 <w:rStyle w:val="Hyperlink"/>
@@ -709,7 +709,7 @@
                 <w:noProof/>
                 <w:webHidden/>
               </w:rPr>
-              <w:instrText xml:space="preserve"> PAGEREF _Toc16244279 \h </w:instrText>
+              <w:instrText xml:space="preserve"> PAGEREF _Toc52962447 \h </w:instrText>
             </w:r>
             <w:r>
               <w:rPr>
@@ -753,7 +753,7 @@
               <w:lang w:eastAsia="zh-CN" w:bidi="he-IL"/>
             </w:rPr>
           </w:pPr>
-          <w:hyperlink w:anchor="_Toc16244280" w:history="1">
+          <w:hyperlink w:anchor="_Toc52962448" w:history="1">
             <w:r>
               <w:rPr>
                 <w:rStyle w:val="Hyperlink"/>
@@ -795,7 +795,7 @@
                 <w:noProof/>
                 <w:webHidden/>
               </w:rPr>
-              <w:instrText xml:space="preserve"> PAGEREF _Toc16244280 \h </w:instrText>
+              <w:instrText xml:space="preserve"> PAGEREF _Toc52962448 \h </w:instrText>
             </w:r>
             <w:r>
               <w:rPr>
@@ -839,7 +839,7 @@
               <w:lang w:eastAsia="zh-CN" w:bidi="he-IL"/>
             </w:rPr>
           </w:pPr>
-          <w:hyperlink w:anchor="_Toc16244294" w:history="1">
+          <w:hyperlink w:anchor="_Toc52962449" w:history="1">
             <w:r>
               <w:rPr>
                 <w:rStyle w:val="Hyperlink"/>
@@ -881,7 +881,7 @@
                 <w:noProof/>
                 <w:webHidden/>
               </w:rPr>
-              <w:instrText xml:space="preserve"> PAGEREF _Toc16244294 \h </w:instrText>
+              <w:instrText xml:space="preserve"> PAGEREF _Toc52962449 \h </w:instrText>
             </w:r>
             <w:r>
               <w:rPr>
@@ -925,7 +925,7 @@
               <w:lang w:eastAsia="zh-CN" w:bidi="he-IL"/>
             </w:rPr>
           </w:pPr>
-          <w:hyperlink w:anchor="_Toc16244295" w:history="1">
+          <w:hyperlink w:anchor="_Toc52962450" w:history="1">
             <w:r>
               <w:rPr>
                 <w:rStyle w:val="Hyperlink"/>
@@ -967,7 +967,7 @@
                 <w:noProof/>
                 <w:webHidden/>
               </w:rPr>
-              <w:instrText xml:space="preserve"> PAGEREF _Toc16244295 \h </w:instrText>
+              <w:instrText xml:space="preserve"> PAGEREF _Toc52962450 \h </w:instrText>
             </w:r>
             <w:r>
               <w:rPr>
@@ -1011,7 +1011,7 @@
               <w:lang w:eastAsia="zh-CN" w:bidi="he-IL"/>
             </w:rPr>
           </w:pPr>
-          <w:hyperlink w:anchor="_Toc16244296" w:history="1">
+          <w:hyperlink w:anchor="_Toc52962451" w:history="1">
             <w:r>
               <w:rPr>
                 <w:rStyle w:val="Hyperlink"/>
@@ -1053,7 +1053,7 @@
                 <w:noProof/>
                 <w:webHidden/>
               </w:rPr>
-              <w:instrText xml:space="preserve"> PAGEREF _Toc16244296 \h </w:instrText>
+              <w:instrText xml:space="preserve"> PAGEREF _Toc52962451 \h </w:instrText>
             </w:r>
             <w:r>
               <w:rPr>
@@ -1093,7 +1093,7 @@
               <w:lang w:eastAsia="zh-CN" w:bidi="he-IL"/>
             </w:rPr>
           </w:pPr>
-          <w:hyperlink w:anchor="_Toc16244298" w:history="1">
+          <w:hyperlink w:anchor="_Toc52962452" w:history="1">
             <w:r>
               <w:rPr>
                 <w:rStyle w:val="Hyperlink"/>
@@ -1135,7 +1135,7 @@
                 <w:noProof/>
                 <w:webHidden/>
               </w:rPr>
-              <w:instrText xml:space="preserve"> PAGEREF _Toc16244298 \h </w:instrText>
+              <w:instrText xml:space="preserve"> PAGEREF _Toc52962452 \h </w:instrText>
             </w:r>
             <w:r>
               <w:rPr>
@@ -1179,7 +1179,7 @@
               <w:lang w:eastAsia="zh-CN" w:bidi="he-IL"/>
             </w:rPr>
           </w:pPr>
-          <w:hyperlink w:anchor="_Toc16244299" w:history="1">
+          <w:hyperlink w:anchor="_Toc52962453" w:history="1">
             <w:r>
               <w:rPr>
                 <w:rStyle w:val="Hyperlink"/>
@@ -1200,7 +1200,7 @@
                 <w:rStyle w:val="Hyperlink"/>
                 <w:noProof/>
               </w:rPr>
-              <w:t>F120 Processing Blocks</w:t>
+              <w:t>SpecRes Processing Blocks</w:t>
             </w:r>
             <w:r>
               <w:rPr>
@@ -1221,7 +1221,7 @@
                 <w:noProof/>
                 <w:webHidden/>
               </w:rPr>
-              <w:instrText xml:space="preserve"> PAGEREF _Toc16244299 \h </w:instrText>
+              <w:instrText xml:space="preserve"> PAGEREF _Toc52962453 \h </w:instrText>
             </w:r>
             <w:r>
               <w:rPr>
@@ -1265,7 +1265,7 @@
               <w:lang w:eastAsia="zh-CN" w:bidi="he-IL"/>
             </w:rPr>
           </w:pPr>
-          <w:hyperlink w:anchor="_Toc16244300" w:history="1">
+          <w:hyperlink w:anchor="_Toc52962454" w:history="1">
             <w:r>
               <w:rPr>
                 <w:rStyle w:val="Hyperlink"/>
@@ -1307,7 +1307,7 @@
                 <w:noProof/>
                 <w:webHidden/>
               </w:rPr>
-              <w:instrText xml:space="preserve"> PAGEREF _Toc16244300 \h </w:instrText>
+              <w:instrText xml:space="preserve"> PAGEREF _Toc52962454 \h </w:instrText>
             </w:r>
             <w:r>
               <w:rPr>
@@ -1351,7 +1351,7 @@
               <w:lang w:eastAsia="zh-CN" w:bidi="he-IL"/>
             </w:rPr>
           </w:pPr>
-          <w:hyperlink w:anchor="_Toc16244301" w:history="1">
+          <w:hyperlink w:anchor="_Toc52962455" w:history="1">
             <w:r>
               <w:rPr>
                 <w:rStyle w:val="Hyperlink"/>
@@ -1393,7 +1393,7 @@
                 <w:noProof/>
                 <w:webHidden/>
               </w:rPr>
-              <w:instrText xml:space="preserve"> PAGEREF _Toc16244301 \h </w:instrText>
+              <w:instrText xml:space="preserve"> PAGEREF _Toc52962455 \h </w:instrText>
             </w:r>
             <w:r>
               <w:rPr>
@@ -1413,7 +1413,7 @@
                 <w:noProof/>
                 <w:webHidden/>
               </w:rPr>
-              <w:t>- 11 -</w:t>
+              <w:t>- 12 -</w:t>
             </w:r>
             <w:r>
               <w:rPr>
@@ -1437,7 +1437,7 @@
               <w:lang w:eastAsia="zh-CN" w:bidi="he-IL"/>
             </w:rPr>
           </w:pPr>
-          <w:hyperlink w:anchor="_Toc16244302" w:history="1">
+          <w:hyperlink w:anchor="_Toc52962456" w:history="1">
             <w:r>
               <w:rPr>
                 <w:rStyle w:val="Hyperlink"/>
@@ -1460,7 +1460,7 @@
                 <w:noProof/>
                 <w:lang w:val="fr-FR"/>
               </w:rPr>
-              <w:t>Noise vocoder CI simulation blocks</w:t>
+              <w:t>Noise Vocoder CI Simulation</w:t>
             </w:r>
             <w:r>
               <w:rPr>
@@ -1481,7 +1481,7 @@
                 <w:noProof/>
                 <w:webHidden/>
               </w:rPr>
-              <w:instrText xml:space="preserve"> PAGEREF _Toc16244302 \h </w:instrText>
+              <w:instrText xml:space="preserve"> PAGEREF _Toc52962456 \h </w:instrText>
             </w:r>
             <w:r>
               <w:rPr>
@@ -1521,7 +1521,7 @@
               <w:lang w:eastAsia="zh-CN" w:bidi="he-IL"/>
             </w:rPr>
           </w:pPr>
-          <w:hyperlink w:anchor="_Toc16244303" w:history="1">
+          <w:hyperlink w:anchor="_Toc52962457" w:history="1">
             <w:r>
               <w:rPr>
                 <w:rStyle w:val="Hyperlink"/>
@@ -1563,7 +1563,7 @@
                 <w:noProof/>
                 <w:webHidden/>
               </w:rPr>
-              <w:instrText xml:space="preserve"> PAGEREF _Toc16244303 \h </w:instrText>
+              <w:instrText xml:space="preserve"> PAGEREF _Toc52962457 \h </w:instrText>
             </w:r>
             <w:r>
               <w:rPr>
@@ -1583,7 +1583,7 @@
                 <w:noProof/>
                 <w:webHidden/>
               </w:rPr>
-              <w:t>- 13 -</w:t>
+              <w:t>- 14 -</w:t>
             </w:r>
             <w:r>
               <w:rPr>
@@ -1603,7 +1603,7 @@
               <w:lang w:eastAsia="zh-CN" w:bidi="he-IL"/>
             </w:rPr>
           </w:pPr>
-          <w:hyperlink w:anchor="_Toc16244304" w:history="1">
+          <w:hyperlink w:anchor="_Toc52962458" w:history="1">
             <w:r>
               <w:rPr>
                 <w:rStyle w:val="Hyperlink"/>
@@ -1645,7 +1645,7 @@
                 <w:noProof/>
                 <w:webHidden/>
               </w:rPr>
-              <w:instrText xml:space="preserve"> PAGEREF _Toc16244304 \h </w:instrText>
+              <w:instrText xml:space="preserve"> PAGEREF _Toc52962458 \h </w:instrText>
             </w:r>
             <w:r>
               <w:rPr>
@@ -1665,7 +1665,7 @@
                 <w:noProof/>
                 <w:webHidden/>
               </w:rPr>
-              <w:t>- 13 -</w:t>
+              <w:t>- 14 -</w:t>
             </w:r>
             <w:r>
               <w:rPr>
@@ -1710,7 +1710,7 @@
           <w:sz w:val="28"/>
         </w:rPr>
       </w:pPr>
-      <w:bookmarkStart w:id="5" w:name="_Toc16244273"/>
+      <w:bookmarkStart w:id="5" w:name="_Toc52962441"/>
       <w:r>
         <w:rPr>
           <w:sz w:val="28"/>
@@ -1801,7 +1801,7 @@
       <w:pPr>
         <w:pStyle w:val="Heading2"/>
       </w:pPr>
-      <w:bookmarkStart w:id="6" w:name="_Toc16244274"/>
+      <w:bookmarkStart w:id="6" w:name="_Toc52962442"/>
       <w:r>
         <w:t>Goals of the GMT</w:t>
       </w:r>
@@ -2066,7 +2066,7 @@
       <w:pPr>
         <w:pStyle w:val="Heading2"/>
       </w:pPr>
-      <w:bookmarkStart w:id="7" w:name="_Toc16244275"/>
+      <w:bookmarkStart w:id="7" w:name="_Toc52962443"/>
       <w:r>
         <w:t>List of abbreviations</w:t>
       </w:r>
@@ -2249,7 +2249,7 @@
               <w:rPr>
                 <w:lang w:eastAsia="en-US"/>
               </w:rPr>
-              <w:t>F120</w:t>
+              <w:t>FFT</w:t>
             </w:r>
           </w:p>
         </w:tc>
@@ -2269,7 +2269,7 @@
               <w:rPr>
                 <w:lang w:eastAsia="en-US"/>
               </w:rPr>
-              <w:t>AB HiRes Fidelity 120 coding strategy</w:t>
+              <w:t>Fast Fourier transform</w:t>
             </w:r>
           </w:p>
         </w:tc>
@@ -2290,7 +2290,7 @@
               <w:rPr>
                 <w:lang w:eastAsia="en-US"/>
               </w:rPr>
-              <w:t>FFT</w:t>
+              <w:t>FT</w:t>
             </w:r>
           </w:p>
         </w:tc>
@@ -2310,7 +2310,7 @@
               <w:rPr>
                 <w:lang w:eastAsia="en-US"/>
               </w:rPr>
-              <w:t>Fast Fourier transform</w:t>
+              <w:t>Forward telemetry</w:t>
             </w:r>
           </w:p>
         </w:tc>
@@ -2334,14 +2334,13 @@
               <w:rPr>
                 <w:lang w:eastAsia="en-US"/>
               </w:rPr>
-              <w:t>FT</w:t>
+              <w:t>M, M-level</w:t>
             </w:r>
           </w:p>
         </w:tc>
         <w:tc>
           <w:tcPr>
             <w:tcW w:w="7122" w:type="dxa"/>
-            <w:shd w:val="clear" w:color="auto" w:fill="auto"/>
           </w:tcPr>
           <w:p>
             <w:pPr>
@@ -2354,7 +2353,19 @@
               <w:rPr>
                 <w:lang w:eastAsia="en-US"/>
               </w:rPr>
-              <w:t>Forward telemetry</w:t>
+              <w:t xml:space="preserve">Electric stimulation level evoking the most </w:t>
+            </w:r>
+            <w:r>
+              <w:rPr>
+                <w:lang w:eastAsia="en-US"/>
+              </w:rPr>
+              <w:t xml:space="preserve">comfortable loudness </w:t>
+            </w:r>
+            <w:r>
+              <w:rPr>
+                <w:lang w:eastAsia="en-US"/>
+              </w:rPr>
+              <w:t>percept</w:t>
             </w:r>
           </w:p>
         </w:tc>
@@ -2371,12 +2382,14 @@
                 <w:lang w:eastAsia="en-US"/>
               </w:rPr>
             </w:pPr>
+            <w:proofErr w:type="spellStart"/>
             <w:r>
               <w:rPr>
                 <w:lang w:eastAsia="en-US"/>
               </w:rPr>
-              <w:t>M, M-level</w:t>
-            </w:r>
+              <w:t>pps</w:t>
+            </w:r>
+            <w:proofErr w:type="spellEnd"/>
           </w:p>
         </w:tc>
         <w:tc>
@@ -2394,19 +2407,7 @@
               <w:rPr>
                 <w:lang w:eastAsia="en-US"/>
               </w:rPr>
-              <w:t xml:space="preserve">Electric stimulation level evoking the most </w:t>
-            </w:r>
-            <w:r>
-              <w:rPr>
-                <w:lang w:eastAsia="en-US"/>
-              </w:rPr>
-              <w:t xml:space="preserve">comfortable loudness </w:t>
-            </w:r>
-            <w:r>
-              <w:rPr>
-                <w:lang w:eastAsia="en-US"/>
-              </w:rPr>
-              <w:t>percept</w:t>
+              <w:t>Pulses per second</w:t>
             </w:r>
           </w:p>
         </w:tc>
@@ -2419,11 +2420,6 @@
           <w:tcPr>
             <w:cnfStyle w:val="001000000000" w:firstRow="0" w:lastRow="0" w:firstColumn="1" w:lastColumn="0" w:oddVBand="0" w:evenVBand="0" w:oddHBand="0" w:evenHBand="0" w:firstRowFirstColumn="0" w:firstRowLastColumn="0" w:lastRowFirstColumn="0" w:lastRowLastColumn="0"/>
             <w:tcW w:w="2088" w:type="dxa"/>
-            <w:tcBorders>
-              <w:top w:val="none" w:sz="0" w:space="0" w:color="auto"/>
-              <w:left w:val="none" w:sz="0" w:space="0" w:color="auto"/>
-              <w:bottom w:val="none" w:sz="0" w:space="0" w:color="auto"/>
-            </w:tcBorders>
           </w:tcPr>
           <w:p>
             <w:pPr>
@@ -2431,24 +2427,17 @@
                 <w:lang w:eastAsia="en-US"/>
               </w:rPr>
             </w:pPr>
-            <w:proofErr w:type="spellStart"/>
             <w:r>
               <w:rPr>
                 <w:lang w:eastAsia="en-US"/>
               </w:rPr>
-              <w:t>pps</w:t>
-            </w:r>
-            <w:proofErr w:type="spellEnd"/>
+              <w:t>STFT</w:t>
+            </w:r>
           </w:p>
         </w:tc>
         <w:tc>
           <w:tcPr>
             <w:tcW w:w="7122" w:type="dxa"/>
-            <w:tcBorders>
-              <w:top w:val="none" w:sz="0" w:space="0" w:color="auto"/>
-              <w:bottom w:val="none" w:sz="0" w:space="0" w:color="auto"/>
-              <w:right w:val="none" w:sz="0" w:space="0" w:color="auto"/>
-            </w:tcBorders>
           </w:tcPr>
           <w:p>
             <w:pPr>
@@ -2461,7 +2450,7 @@
               <w:rPr>
                 <w:lang w:eastAsia="en-US"/>
               </w:rPr>
-              <w:t>Pulses per second</w:t>
+              <w:t>Short-time Fourier transform</w:t>
             </w:r>
           </w:p>
         </w:tc>
@@ -2475,6 +2464,8 @@
           <w:p>
             <w:pPr>
               <w:rPr>
+                <w:b w:val="0"/>
+                <w:bCs w:val="0"/>
                 <w:lang w:eastAsia="en-US"/>
               </w:rPr>
             </w:pPr>
@@ -2482,7 +2473,7 @@
               <w:rPr>
                 <w:lang w:eastAsia="en-US"/>
               </w:rPr>
-              <w:t>STFT</w:t>
+              <w:t>T, T-level</w:t>
             </w:r>
           </w:p>
         </w:tc>
@@ -2501,61 +2492,6 @@
               <w:rPr>
                 <w:lang w:eastAsia="en-US"/>
               </w:rPr>
-              <w:t>Short-time Fourier transform</w:t>
-            </w:r>
-          </w:p>
-        </w:tc>
-      </w:tr>
-      <w:tr>
-        <w:trPr>
-          <w:cnfStyle w:val="000000100000" w:firstRow="0" w:lastRow="0" w:firstColumn="0" w:lastColumn="0" w:oddVBand="0" w:evenVBand="0" w:oddHBand="1" w:evenHBand="0" w:firstRowFirstColumn="0" w:firstRowLastColumn="0" w:lastRowFirstColumn="0" w:lastRowLastColumn="0"/>
-        </w:trPr>
-        <w:tc>
-          <w:tcPr>
-            <w:cnfStyle w:val="001000000000" w:firstRow="0" w:lastRow="0" w:firstColumn="1" w:lastColumn="0" w:oddVBand="0" w:evenVBand="0" w:oddHBand="0" w:evenHBand="0" w:firstRowFirstColumn="0" w:firstRowLastColumn="0" w:lastRowFirstColumn="0" w:lastRowLastColumn="0"/>
-            <w:tcW w:w="2088" w:type="dxa"/>
-            <w:tcBorders>
-              <w:top w:val="none" w:sz="0" w:space="0" w:color="auto"/>
-              <w:left w:val="none" w:sz="0" w:space="0" w:color="auto"/>
-              <w:bottom w:val="none" w:sz="0" w:space="0" w:color="auto"/>
-            </w:tcBorders>
-          </w:tcPr>
-          <w:p>
-            <w:pPr>
-              <w:rPr>
-                <w:b w:val="0"/>
-                <w:bCs w:val="0"/>
-                <w:lang w:eastAsia="en-US"/>
-              </w:rPr>
-            </w:pPr>
-            <w:r>
-              <w:rPr>
-                <w:lang w:eastAsia="en-US"/>
-              </w:rPr>
-              <w:t>T, T-level</w:t>
-            </w:r>
-          </w:p>
-        </w:tc>
-        <w:tc>
-          <w:tcPr>
-            <w:tcW w:w="7122" w:type="dxa"/>
-            <w:tcBorders>
-              <w:top w:val="none" w:sz="0" w:space="0" w:color="auto"/>
-              <w:bottom w:val="none" w:sz="0" w:space="0" w:color="auto"/>
-              <w:right w:val="none" w:sz="0" w:space="0" w:color="auto"/>
-            </w:tcBorders>
-          </w:tcPr>
-          <w:p>
-            <w:pPr>
-              <w:cnfStyle w:val="000000100000" w:firstRow="0" w:lastRow="0" w:firstColumn="0" w:lastColumn="0" w:oddVBand="0" w:evenVBand="0" w:oddHBand="1" w:evenHBand="0" w:firstRowFirstColumn="0" w:firstRowLastColumn="0" w:lastRowFirstColumn="0" w:lastRowLastColumn="0"/>
-              <w:rPr>
-                <w:lang w:eastAsia="en-US"/>
-              </w:rPr>
-            </w:pPr>
-            <w:r>
-              <w:rPr>
-                <w:lang w:eastAsia="en-US"/>
-              </w:rPr>
               <w:t>Electric stimulation level at perceptual hearing threshold</w:t>
             </w:r>
           </w:p>
@@ -2594,7 +2530,7 @@
           <w:sz w:val="32"/>
         </w:rPr>
       </w:pPr>
-      <w:bookmarkStart w:id="8" w:name="_Toc16244276"/>
+      <w:bookmarkStart w:id="8" w:name="_Toc52962444"/>
       <w:r>
         <w:rPr>
           <w:sz w:val="32"/>
@@ -2656,55 +2592,76 @@
         <w:rPr>
           <w:lang w:eastAsia="en-US"/>
         </w:rPr>
-        <w:t xml:space="preserve"> based on the foundation of AB’s HiRes Fidelity 120 coding strategy and its experimental pre-</w:t>
+        <w:t xml:space="preserve"> based on the foundation of AB’s F</w:t>
+      </w:r>
+      <w:bookmarkStart w:id="9" w:name="_GoBack"/>
+      <w:r>
+        <w:rPr>
+          <w:lang w:eastAsia="en-US"/>
+        </w:rPr>
+        <w:t>120</w:t>
+      </w:r>
+      <w:bookmarkEnd w:id="9"/>
+      <w:r>
+        <w:rPr>
+          <w:lang w:eastAsia="en-US"/>
+        </w:rPr>
+        <w:t xml:space="preserve"> coding strategy and its experimental pre</w:t>
+      </w:r>
+      <w:del w:id="10" w:author="Hehrmann, Phillipp" w:date="2020-10-07T11:28:00Z">
+        <w:r>
+          <w:rPr>
+            <w:lang w:eastAsia="en-US"/>
+          </w:rPr>
+          <w:delText>-</w:delText>
+        </w:r>
+      </w:del>
+      <w:r>
+        <w:rPr>
+          <w:lang w:eastAsia="en-US"/>
+        </w:rPr>
+        <w:t xml:space="preserve">decessor, </w:t>
       </w:r>
       <w:proofErr w:type="spellStart"/>
       <w:r>
         <w:rPr>
           <w:lang w:eastAsia="en-US"/>
         </w:rPr>
-        <w:t>decessor</w:t>
+        <w:t>SpecRes</w:t>
       </w:r>
       <w:proofErr w:type="spellEnd"/>
       <w:r>
         <w:rPr>
           <w:lang w:eastAsia="en-US"/>
         </w:rPr>
-        <w:t xml:space="preserve">, </w:t>
-      </w:r>
-      <w:proofErr w:type="spellStart"/>
-      <w:r>
-        <w:rPr>
+        <w:t xml:space="preserve">. In this chapter, a brief </w:t>
+      </w:r>
+      <w:r>
+        <w:rPr>
+          <w:lang w:eastAsia="en-US"/>
+        </w:rPr>
+        <w:t xml:space="preserve">overview </w:t>
+      </w:r>
+      <w:r>
+        <w:rPr>
+          <w:lang w:eastAsia="en-US"/>
+        </w:rPr>
+        <w:t xml:space="preserve">is given and the general structure of the GMT and its use is introduced by describing the sections of the script </w:t>
+      </w:r>
+      <w:r>
+        <w:rPr>
+          <w:color w:val="14B1E2"/>
+          <w:lang w:eastAsia="en-US"/>
+        </w:rPr>
+        <w:t>demo1_</w:t>
+      </w:r>
+      <w:r>
+        <w:rPr>
+          <w:color w:val="14B1E2"/>
           <w:lang w:eastAsia="en-US"/>
         </w:rPr>
         <w:t>SpecRes</w:t>
       </w:r>
-      <w:proofErr w:type="spellEnd"/>
-      <w:r>
-        <w:rPr>
-          <w:lang w:eastAsia="en-US"/>
-        </w:rPr>
-        <w:t xml:space="preserve">. In this chapter, a brief </w:t>
-      </w:r>
-      <w:r>
-        <w:rPr>
-          <w:lang w:eastAsia="en-US"/>
-        </w:rPr>
-        <w:t xml:space="preserve">overview </w:t>
-      </w:r>
-      <w:r>
-        <w:rPr>
-          <w:lang w:eastAsia="en-US"/>
-        </w:rPr>
-        <w:t xml:space="preserve">is given and the general structure of the GMT and its use is introduced by describing the sections of the script </w:t>
-      </w:r>
-      <w:r>
-        <w:rPr>
-          <w:color w:val="14B1E2"/>
-          <w:lang w:eastAsia="en-US"/>
-        </w:rPr>
-        <w:t>demo1_F120</w:t>
-      </w:r>
       <w:r>
         <w:rPr>
           <w:color w:val="14B1E2"/>
@@ -2729,7 +2686,14 @@
           <w:color w:val="14B1E2"/>
           <w:lang w:eastAsia="en-US"/>
         </w:rPr>
-        <w:t>demo1_F120</w:t>
+        <w:t>demo1_</w:t>
+      </w:r>
+      <w:r>
+        <w:rPr>
+          <w:color w:val="14B1E2"/>
+          <w:lang w:eastAsia="en-US"/>
+        </w:rPr>
+        <w:t>SpecRes</w:t>
       </w:r>
       <w:r>
         <w:rPr>
@@ -2791,11 +2755,11 @@
       <w:pPr>
         <w:pStyle w:val="Heading2"/>
       </w:pPr>
-      <w:bookmarkStart w:id="9" w:name="_Toc16244277"/>
+      <w:bookmarkStart w:id="11" w:name="_Toc52962445"/>
       <w:r>
         <w:t>Demo</w:t>
       </w:r>
-      <w:bookmarkEnd w:id="9"/>
+      <w:bookmarkEnd w:id="11"/>
     </w:p>
     <w:p>
       <w:pPr>
@@ -2814,7 +2778,14 @@
           <w:color w:val="14B1E2"/>
           <w:lang w:eastAsia="en-US"/>
         </w:rPr>
-        <w:t>demo1_F120</w:t>
+        <w:t>demo1_</w:t>
+      </w:r>
+      <w:r>
+        <w:rPr>
+          <w:color w:val="14B1E2"/>
+          <w:lang w:eastAsia="en-US"/>
+        </w:rPr>
+        <w:t>SpecRes</w:t>
       </w:r>
       <w:r>
         <w:rPr>
@@ -2882,11 +2853,11 @@
       <w:pPr>
         <w:pStyle w:val="Heading2"/>
       </w:pPr>
-      <w:bookmarkStart w:id="10" w:name="_Toc16244278"/>
+      <w:bookmarkStart w:id="12" w:name="_Toc52962446"/>
       <w:r>
         <w:t>Initialisation of a GMT script</w:t>
       </w:r>
-      <w:bookmarkEnd w:id="10"/>
+      <w:bookmarkEnd w:id="12"/>
     </w:p>
     <w:p>
       <w:pPr>
@@ -3210,7 +3181,33 @@
         <w:rPr>
           <w:lang w:eastAsia="en-US"/>
         </w:rPr>
-        <w:t xml:space="preserve">basic attributes of an FFT-based coding strategy (such as F120) to be shared across </w:t>
+        <w:t>basic attributes of an FFT-based coding strategy (such as</w:t>
+      </w:r>
+      <w:r>
+        <w:rPr>
+          <w:lang w:eastAsia="en-US"/>
+        </w:rPr>
+        <w:t xml:space="preserve"> </w:t>
+      </w:r>
+      <w:proofErr w:type="spellStart"/>
+      <w:r>
+        <w:rPr>
+          <w:lang w:eastAsia="en-US"/>
+        </w:rPr>
+        <w:t>SpecRes</w:t>
+      </w:r>
+      <w:proofErr w:type="spellEnd"/>
+      <w:r>
+        <w:rPr>
+          <w:lang w:eastAsia="en-US"/>
+        </w:rPr>
+        <w:t xml:space="preserve"> or</w:t>
+      </w:r>
+      <w:r>
+        <w:rPr>
+          <w:lang w:eastAsia="en-US"/>
+        </w:rPr>
+        <w:t xml:space="preserve"> F120) to be shared across </w:t>
       </w:r>
       <w:r>
         <w:rPr>
@@ -3322,11 +3319,11 @@
       <w:pPr>
         <w:pStyle w:val="Heading2"/>
       </w:pPr>
-      <w:bookmarkStart w:id="11" w:name="_Toc16244279"/>
+      <w:bookmarkStart w:id="13" w:name="_Toc52962447"/>
       <w:r>
         <w:t>Add a processing block</w:t>
       </w:r>
-      <w:bookmarkEnd w:id="11"/>
+      <w:bookmarkEnd w:id="13"/>
     </w:p>
     <w:p>
       <w:pPr>
@@ -3465,7 +3462,14 @@
           <w:color w:val="14B1E2"/>
           <w:lang w:eastAsia="en-US"/>
         </w:rPr>
-        <w:t>demo1_F120</w:t>
+        <w:t>demo1_</w:t>
+      </w:r>
+      <w:r>
+        <w:rPr>
+          <w:color w:val="14B1E2"/>
+          <w:lang w:eastAsia="en-US"/>
+        </w:rPr>
+        <w:t>SpecRes</w:t>
       </w:r>
       <w:r>
         <w:rPr>
@@ -3925,7 +3929,14 @@
           <w:color w:val="14B1E2"/>
           <w:lang w:eastAsia="en-US"/>
         </w:rPr>
-        <w:t>demo1_F120</w:t>
+        <w:t>demo1_</w:t>
+      </w:r>
+      <w:r>
+        <w:rPr>
+          <w:color w:val="14B1E2"/>
+          <w:lang w:eastAsia="en-US"/>
+        </w:rPr>
+        <w:t>SpecRes</w:t>
       </w:r>
       <w:r>
         <w:rPr>
@@ -4860,7 +4871,15 @@
         <w:fldChar w:fldCharType="end"/>
       </w:r>
       <w:r>
-        <w:t>: Flowchart of the GMT implementation of the HiRes 120 strategy.</w:t>
+        <w:t xml:space="preserve">: Flowchart of the GMT implementation of the </w:t>
+      </w:r>
+      <w:proofErr w:type="spellStart"/>
+      <w:r>
+        <w:t>SpecRes</w:t>
+      </w:r>
+      <w:proofErr w:type="spellEnd"/>
+      <w:r>
+        <w:t xml:space="preserve"> strategy.</w:t>
       </w:r>
     </w:p>
     <w:p>
@@ -4962,14 +4981,14 @@
       <w:pPr>
         <w:pStyle w:val="Heading2"/>
       </w:pPr>
-      <w:bookmarkStart w:id="12" w:name="_Toc16244280"/>
+      <w:bookmarkStart w:id="14" w:name="_Toc52962448"/>
       <w:r>
         <w:t>B</w:t>
       </w:r>
       <w:r>
         <w:t>asic block structure</w:t>
       </w:r>
-      <w:bookmarkEnd w:id="12"/>
+      <w:bookmarkEnd w:id="14"/>
     </w:p>
     <w:p>
       <w:pPr>
@@ -5259,11 +5278,6 @@
         <w:rPr>
           <w:color w:val="00B0F0"/>
           <w:lang w:eastAsia="en-US"/>
-          <w:rPrChange w:id="13" w:author="Hehrmann, Phillipp" w:date="2019-08-09T17:00:00Z">
-            <w:rPr>
-              <w:lang w:eastAsia="en-US"/>
-            </w:rPr>
-          </w:rPrChange>
         </w:rPr>
         <w:t>ExampleUnit</w:t>
       </w:r>
@@ -7156,35 +7170,34 @@
       <w:pPr>
         <w:pStyle w:val="Heading2"/>
       </w:pPr>
-      <w:bookmarkStart w:id="14" w:name="_Toc16240283"/>
-      <w:bookmarkStart w:id="15" w:name="_Toc16244281"/>
-      <w:bookmarkStart w:id="16" w:name="_Toc16240284"/>
-      <w:bookmarkStart w:id="17" w:name="_Toc16244282"/>
-      <w:bookmarkStart w:id="18" w:name="_Toc16240285"/>
-      <w:bookmarkStart w:id="19" w:name="_Toc16244283"/>
-      <w:bookmarkStart w:id="20" w:name="_Toc16240286"/>
-      <w:bookmarkStart w:id="21" w:name="_Toc16244284"/>
-      <w:bookmarkStart w:id="22" w:name="_Toc16240287"/>
-      <w:bookmarkStart w:id="23" w:name="_Toc16244285"/>
-      <w:bookmarkStart w:id="24" w:name="_Toc16240288"/>
-      <w:bookmarkStart w:id="25" w:name="_Toc16244286"/>
-      <w:bookmarkStart w:id="26" w:name="_Toc16240289"/>
-      <w:bookmarkStart w:id="27" w:name="_Toc16244287"/>
-      <w:bookmarkStart w:id="28" w:name="_Toc16240290"/>
-      <w:bookmarkStart w:id="29" w:name="_Toc16244288"/>
-      <w:bookmarkStart w:id="30" w:name="_Toc16240291"/>
-      <w:bookmarkStart w:id="31" w:name="_Toc16244289"/>
-      <w:bookmarkStart w:id="32" w:name="_Toc16240292"/>
-      <w:bookmarkStart w:id="33" w:name="_Toc16244290"/>
-      <w:bookmarkStart w:id="34" w:name="_Toc16240293"/>
-      <w:bookmarkStart w:id="35" w:name="_Toc16244291"/>
-      <w:bookmarkStart w:id="36" w:name="_Toc16240294"/>
-      <w:bookmarkStart w:id="37" w:name="_Toc16244292"/>
-      <w:bookmarkStart w:id="38" w:name="_Toc16240295"/>
-      <w:bookmarkStart w:id="39" w:name="_Toc16244293"/>
-      <w:bookmarkStart w:id="40" w:name="_Toc16244294"/>
+      <w:bookmarkStart w:id="15" w:name="_Toc16240283"/>
+      <w:bookmarkStart w:id="16" w:name="_Toc16244281"/>
+      <w:bookmarkStart w:id="17" w:name="_Toc16240284"/>
+      <w:bookmarkStart w:id="18" w:name="_Toc16244282"/>
+      <w:bookmarkStart w:id="19" w:name="_Toc16240285"/>
+      <w:bookmarkStart w:id="20" w:name="_Toc16244283"/>
+      <w:bookmarkStart w:id="21" w:name="_Toc16240286"/>
+      <w:bookmarkStart w:id="22" w:name="_Toc16244284"/>
+      <w:bookmarkStart w:id="23" w:name="_Toc16240287"/>
+      <w:bookmarkStart w:id="24" w:name="_Toc16244285"/>
+      <w:bookmarkStart w:id="25" w:name="_Toc16240288"/>
+      <w:bookmarkStart w:id="26" w:name="_Toc16244286"/>
+      <w:bookmarkStart w:id="27" w:name="_Toc16240289"/>
+      <w:bookmarkStart w:id="28" w:name="_Toc16244287"/>
+      <w:bookmarkStart w:id="29" w:name="_Toc16240290"/>
+      <w:bookmarkStart w:id="30" w:name="_Toc16244288"/>
+      <w:bookmarkStart w:id="31" w:name="_Toc16240291"/>
+      <w:bookmarkStart w:id="32" w:name="_Toc16244289"/>
+      <w:bookmarkStart w:id="33" w:name="_Toc16240292"/>
+      <w:bookmarkStart w:id="34" w:name="_Toc16244290"/>
+      <w:bookmarkStart w:id="35" w:name="_Toc16240293"/>
+      <w:bookmarkStart w:id="36" w:name="_Toc16244291"/>
+      <w:bookmarkStart w:id="37" w:name="_Toc16240294"/>
+      <w:bookmarkStart w:id="38" w:name="_Toc16244292"/>
+      <w:bookmarkStart w:id="39" w:name="_Toc16240295"/>
+      <w:bookmarkStart w:id="40" w:name="_Toc16244293"/>
       <w:bookmarkStart w:id="41" w:name="_Ref16245676"/>
-      <w:bookmarkEnd w:id="14"/>
+      <w:bookmarkStart w:id="42" w:name="_Toc52962449"/>
       <w:bookmarkEnd w:id="15"/>
       <w:bookmarkEnd w:id="16"/>
       <w:bookmarkEnd w:id="17"/>
@@ -7210,11 +7223,12 @@
       <w:bookmarkEnd w:id="37"/>
       <w:bookmarkEnd w:id="38"/>
       <w:bookmarkEnd w:id="39"/>
+      <w:bookmarkEnd w:id="40"/>
       <w:r>
         <w:t>Defining connections between blocks</w:t>
       </w:r>
-      <w:bookmarkEnd w:id="40"/>
       <w:bookmarkEnd w:id="41"/>
+      <w:bookmarkEnd w:id="42"/>
     </w:p>
     <w:p>
       <w:pPr>
@@ -7829,7 +7843,14 @@
           <w:color w:val="14B1E2"/>
           <w:lang w:eastAsia="en-US"/>
         </w:rPr>
-        <w:t>demo1_F120</w:t>
+        <w:t>demo1_</w:t>
+      </w:r>
+      <w:r>
+        <w:rPr>
+          <w:color w:val="14B1E2"/>
+          <w:lang w:eastAsia="en-US"/>
+        </w:rPr>
+        <w:t>SpecRes</w:t>
       </w:r>
       <w:r>
         <w:rPr>
@@ -8708,11 +8729,11 @@
       <w:pPr>
         <w:pStyle w:val="Heading2"/>
       </w:pPr>
-      <w:bookmarkStart w:id="42" w:name="_Toc16244295"/>
+      <w:bookmarkStart w:id="43" w:name="_Toc52962450"/>
       <w:r>
         <w:t>Setting and accessing data</w:t>
       </w:r>
-      <w:bookmarkEnd w:id="42"/>
+      <w:bookmarkEnd w:id="43"/>
     </w:p>
     <w:p>
       <w:pPr>
@@ -9030,16 +9051,16 @@
       <w:pPr>
         <w:pStyle w:val="Heading2"/>
       </w:pPr>
-      <w:bookmarkStart w:id="43" w:name="_Ref15306022"/>
-      <w:bookmarkStart w:id="44" w:name="_Toc16244296"/>
+      <w:bookmarkStart w:id="44" w:name="_Ref15306022"/>
+      <w:bookmarkStart w:id="45" w:name="_Toc52962451"/>
       <w:r>
         <w:t xml:space="preserve">Running </w:t>
       </w:r>
       <w:r>
         <w:t>a GMT coding strategy</w:t>
       </w:r>
-      <w:bookmarkEnd w:id="43"/>
       <w:bookmarkEnd w:id="44"/>
+      <w:bookmarkEnd w:id="45"/>
     </w:p>
     <w:p>
       <w:pPr>
@@ -9285,9 +9306,9 @@
           <w:sz w:val="32"/>
         </w:rPr>
       </w:pPr>
-      <w:bookmarkStart w:id="45" w:name="_Toc16244297"/>
-      <w:bookmarkStart w:id="46" w:name="_Toc16244298"/>
-      <w:bookmarkEnd w:id="45"/>
+      <w:bookmarkStart w:id="46" w:name="_Toc16244297"/>
+      <w:bookmarkStart w:id="47" w:name="_Toc52962452"/>
+      <w:bookmarkEnd w:id="46"/>
       <w:r>
         <w:rPr>
           <w:sz w:val="32"/>
@@ -9318,7 +9339,7 @@
         </w:rPr>
         <w:t xml:space="preserve"> Blocks</w:t>
       </w:r>
-      <w:bookmarkEnd w:id="46"/>
+      <w:bookmarkEnd w:id="47"/>
     </w:p>
     <w:p>
       <w:r>
@@ -9339,23 +9360,13 @@
       <w:r>
         <w:t xml:space="preserve"> </w:t>
       </w:r>
-      <w:r>
-        <w:t xml:space="preserve">current clinical </w:t>
-      </w:r>
-      <w:r>
-        <w:t>signal processing strategy</w:t>
-      </w:r>
-      <w:r>
-        <w:t xml:space="preserve">, </w:t>
-      </w:r>
-      <w:r>
-        <w:t>HiRes</w:t>
-      </w:r>
-      <w:r>
-        <w:t xml:space="preserve"> Fidelity </w:t>
-      </w:r>
-      <w:r>
-        <w:t xml:space="preserve">120 </w:t>
+      <w:proofErr w:type="spellStart"/>
+      <w:r>
+        <w:t>SpecRes</w:t>
+      </w:r>
+      <w:proofErr w:type="spellEnd"/>
+      <w:r>
+        <w:t xml:space="preserve"> processing strategy </w:t>
       </w:r>
       <w:r>
         <w:t>(Nogueira et al, 2009)</w:t>
@@ -9379,7 +9390,18 @@
         <w:t xml:space="preserve"> of</w:t>
       </w:r>
       <w:r>
-        <w:t xml:space="preserve"> F120 as implemented in</w:t>
+        <w:t xml:space="preserve"> </w:t>
+      </w:r>
+      <w:proofErr w:type="spellStart"/>
+      <w:r>
+        <w:t>SpecRes</w:t>
+      </w:r>
+      <w:proofErr w:type="spellEnd"/>
+      <w:r>
+        <w:t xml:space="preserve"> </w:t>
+      </w:r>
+      <w:r>
+        <w:t>as implemented in</w:t>
       </w:r>
       <w:r>
         <w:t xml:space="preserve"> the GMT.</w:t>
@@ -9401,17 +9423,19 @@
       <w:pPr>
         <w:pStyle w:val="Heading2"/>
       </w:pPr>
-      <w:bookmarkStart w:id="47" w:name="_Toc16244299"/>
-      <w:r>
-        <w:t>F</w:t>
-      </w:r>
-      <w:r>
-        <w:t>120</w:t>
-      </w:r>
-      <w:r>
-        <w:t xml:space="preserve"> Processing Blocks</w:t>
-      </w:r>
-      <w:bookmarkEnd w:id="47"/>
+      <w:bookmarkStart w:id="48" w:name="_Toc52962453"/>
+      <w:proofErr w:type="spellStart"/>
+      <w:r>
+        <w:t>SpecRes</w:t>
+      </w:r>
+      <w:proofErr w:type="spellEnd"/>
+      <w:r>
+        <w:t xml:space="preserve"> </w:t>
+      </w:r>
+      <w:r>
+        <w:t>Processing Blocks</w:t>
+      </w:r>
+      <w:bookmarkEnd w:id="48"/>
     </w:p>
     <w:p>
       <w:pPr>
@@ -9732,12 +9756,12 @@
         <w:pStyle w:val="12kS"/>
         <w:spacing w:before="180" w:after="60"/>
       </w:pPr>
-      <w:bookmarkStart w:id="48" w:name="_Hlk16178091"/>
+      <w:bookmarkStart w:id="49" w:name="_Hlk16178091"/>
       <w:proofErr w:type="spellStart"/>
       <w:r>
         <w:t>HarmonyPreemphasisUnit</w:t>
       </w:r>
-      <w:bookmarkEnd w:id="48"/>
+      <w:bookmarkEnd w:id="49"/>
       <w:proofErr w:type="spellEnd"/>
     </w:p>
     <w:p>
@@ -10867,16 +10891,16 @@
       <w:pPr>
         <w:pStyle w:val="Heading2"/>
       </w:pPr>
-      <w:bookmarkStart w:id="49" w:name="_Ref16237153"/>
-      <w:bookmarkStart w:id="50" w:name="_Toc16244300"/>
+      <w:bookmarkStart w:id="50" w:name="_Ref16237153"/>
+      <w:bookmarkStart w:id="51" w:name="_Toc52962454"/>
       <w:r>
         <w:t xml:space="preserve">Fundamental Strategy </w:t>
       </w:r>
       <w:r>
         <w:t>Parameters</w:t>
       </w:r>
-      <w:bookmarkEnd w:id="49"/>
       <w:bookmarkEnd w:id="50"/>
+      <w:bookmarkEnd w:id="51"/>
     </w:p>
     <w:p/>
     <w:tbl>
@@ -11455,11 +11479,11 @@
       <w:pPr>
         <w:pStyle w:val="Heading2"/>
       </w:pPr>
-      <w:bookmarkStart w:id="51" w:name="_Toc16244301"/>
+      <w:bookmarkStart w:id="52" w:name="_Toc52962455"/>
       <w:r>
         <w:t>Visualisation tools</w:t>
       </w:r>
-      <w:bookmarkEnd w:id="51"/>
+      <w:bookmarkEnd w:id="52"/>
     </w:p>
     <w:p>
       <w:pPr>
@@ -11673,7 +11697,15 @@
         <w:t xml:space="preserve">of </w:t>
       </w:r>
       <w:r>
-        <w:t>the word “yes” processed with the GMT implementation of the HiRes 120 strategy.</w:t>
+        <w:t xml:space="preserve">the word “yes” processed with the GMT implementation of the </w:t>
+      </w:r>
+      <w:proofErr w:type="spellStart"/>
+      <w:r>
+        <w:t>SpecRes</w:t>
+      </w:r>
+      <w:proofErr w:type="spellEnd"/>
+      <w:r>
+        <w:t xml:space="preserve"> strategy.</w:t>
       </w:r>
     </w:p>
     <w:p/>
@@ -11684,7 +11716,7 @@
           <w:lang w:val="fr-FR"/>
         </w:rPr>
       </w:pPr>
-      <w:bookmarkStart w:id="52" w:name="_Toc16244302"/>
+      <w:bookmarkStart w:id="53" w:name="_Toc52962456"/>
       <w:r>
         <w:rPr>
           <w:lang w:val="fr-FR"/>
@@ -11721,7 +11753,7 @@
         </w:rPr>
         <w:t>imulation</w:t>
       </w:r>
-      <w:bookmarkEnd w:id="52"/>
+      <w:bookmarkEnd w:id="53"/>
     </w:p>
     <w:p>
       <w:pPr>
@@ -12129,14 +12161,14 @@
           <w:sz w:val="32"/>
         </w:rPr>
       </w:pPr>
-      <w:bookmarkStart w:id="53" w:name="_Toc16244303"/>
+      <w:bookmarkStart w:id="54" w:name="_Toc52962457"/>
       <w:r>
         <w:rPr>
           <w:sz w:val="32"/>
         </w:rPr>
         <w:t>Contact</w:t>
       </w:r>
-      <w:bookmarkEnd w:id="53"/>
+      <w:bookmarkEnd w:id="54"/>
     </w:p>
     <w:p>
       <w:r>
@@ -12234,14 +12266,14 @@
           <w:sz w:val="32"/>
         </w:rPr>
       </w:pPr>
-      <w:bookmarkStart w:id="54" w:name="_Toc16244304"/>
+      <w:bookmarkStart w:id="55" w:name="_Toc52962458"/>
       <w:r>
         <w:rPr>
           <w:sz w:val="32"/>
         </w:rPr>
         <w:t>References</w:t>
       </w:r>
-      <w:bookmarkEnd w:id="54"/>
+      <w:bookmarkEnd w:id="55"/>
     </w:p>
     <w:p/>
     <w:p>
@@ -12393,9 +12425,6 @@
     <w:p>
       <w:pPr>
         <w:spacing w:after="240"/>
-        <w:rPr>
-          <w:ins w:id="55" w:author="Hehrmann, Phillipp [2]" w:date="2020-10-06T11:32:00Z"/>
-        </w:rPr>
       </w:pPr>
       <w:r>
         <w:t>W. Nogue</w:t>
@@ -12430,12 +12459,7 @@
     <w:p>
       <w:pPr>
         <w:spacing w:after="240"/>
-        <w:rPr>
-          <w:ins w:id="56" w:author="Hehrmann, Phillipp [2]" w:date="2020-10-06T11:32:00Z"/>
-        </w:rPr>
-      </w:pPr>
-      <w:bookmarkStart w:id="57" w:name="_GoBack"/>
-      <w:bookmarkEnd w:id="57"/>
+      </w:pPr>
     </w:p>
     <w:p>
       <w:pPr>
@@ -12444,30 +12468,32 @@
           <w:color w:val="FF0000"/>
         </w:rPr>
       </w:pPr>
-      <w:ins w:id="58" w:author="Hehrmann, Phillipp [2]" w:date="2020-10-06T11:33:00Z">
-        <w:r>
-          <w:rPr>
-            <w:color w:val="FF0000"/>
-          </w:rPr>
-          <w:t xml:space="preserve">Copyright (c) </w:t>
-        </w:r>
-        <w:r>
-          <w:rPr>
-            <w:color w:val="FF0000"/>
-          </w:rPr>
-          <w:t>2014</w:t>
-        </w:r>
-        <w:r>
-          <w:rPr>
-            <w:color w:val="FF0000"/>
-          </w:rPr>
-          <w:t xml:space="preserve"> - 2020 Advanced Bionics. All rights reserved.</w:t>
-        </w:r>
-      </w:ins>
+      <w:r>
+        <w:rPr>
+          <w:color w:val="FF0000"/>
+        </w:rPr>
+        <w:t xml:space="preserve">Copyright (c) </w:t>
+      </w:r>
+      <w:r>
+        <w:rPr>
+          <w:color w:val="FF0000"/>
+        </w:rPr>
+        <w:t>2014</w:t>
+      </w:r>
+      <w:r>
+        <w:rPr>
+          <w:color w:val="FF0000"/>
+        </w:rPr>
+        <w:t xml:space="preserve"> - 2020 Advanced Bionics. All rights reserved.</w:t>
+      </w:r>
     </w:p>
     <w:sectPr>
-      <w:headerReference w:type="default" r:id="rId16"/>
-      <w:footerReference w:type="default" r:id="rId17"/>
+      <w:headerReference w:type="even" r:id="rId16"/>
+      <w:headerReference w:type="default" r:id="rId17"/>
+      <w:footerReference w:type="even" r:id="rId18"/>
+      <w:footerReference w:type="default" r:id="rId19"/>
+      <w:headerReference w:type="first" r:id="rId20"/>
+      <w:footerReference w:type="first" r:id="rId21"/>
       <w:pgSz w:w="11906" w:h="16838" w:code="9"/>
       <w:pgMar w:top="1418" w:right="1418" w:bottom="1134" w:left="1418" w:header="720" w:footer="588" w:gutter="0"/>
       <w:pgNumType w:fmt="numberInDash"/>
@@ -12498,6 +12524,16 @@
 </file>
 
 <file path=word/footer1.xml><?xml version="1.0" encoding="utf-8"?>
+<w:ftr xmlns:wpc="http://schemas.microsoft.com/office/word/2010/wordprocessingCanvas" xmlns:cx="http://schemas.microsoft.com/office/drawing/2014/chartex" xmlns:cx1="http://schemas.microsoft.com/office/drawing/2015/9/8/chartex" xmlns:cx2="http://schemas.microsoft.com/office/drawing/2015/10/21/chartex" xmlns:cx3="http://schemas.microsoft.com/office/drawing/2016/5/9/chartex" xmlns:cx4="http://schemas.microsoft.com/office/drawing/2016/5/10/chartex" xmlns:cx5="http://schemas.microsoft.com/office/drawing/2016/5/11/chartex" xmlns:cx6="http://schemas.microsoft.com/office/drawing/2016/5/12/chartex" xmlns:cx7="http://schemas.microsoft.com/office/drawing/2016/5/13/chartex" xmlns:cx8="http://schemas.microsoft.com/office/drawing/2016/5/14/chartex" xmlns:mc="http://schemas.openxmlformats.org/markup-compatibility/2006" xmlns:aink="http://schemas.microsoft.com/office/drawing/2016/ink" xmlns:am3d="http://schemas.microsoft.com/office/drawing/2017/model3d" xmlns:o="urn:schemas-microsoft-com:office:office" xmlns:r="http://schemas.openxmlformats.org/officeDocument/2006/relationships" xmlns:m="http://schemas.openxmlformats.org/officeDocument/2006/math" xmlns:v="urn:schemas-microsoft-com:vml" xmlns:wp14="http://schemas.microsoft.com/office/word/2010/wordprocessingDrawing" xmlns:wp="http://schemas.openxmlformats.org/drawingml/2006/wordprocessingDrawing" xmlns:w10="urn:schemas-microsoft-com:office:word" xmlns:w="http://schemas.openxmlformats.org/wordprocessingml/2006/main" xmlns:w14="http://schemas.microsoft.com/office/word/2010/wordml" xmlns:w15="http://schemas.microsoft.com/office/word/2012/wordml" xmlns:w16cid="http://schemas.microsoft.com/office/word/2016/wordml/cid" xmlns:w16se="http://schemas.microsoft.com/office/word/2015/wordml/symex" xmlns:wpg="http://schemas.microsoft.com/office/word/2010/wordprocessingGroup" xmlns:wpi="http://schemas.microsoft.com/office/word/2010/wordprocessingInk" xmlns:wne="http://schemas.microsoft.com/office/word/2006/wordml" xmlns:wps="http://schemas.microsoft.com/office/word/2010/wordprocessingShape" mc:Ignorable="w14 w15 w16se w16cid wp14">
+  <w:p>
+    <w:pPr>
+      <w:pStyle w:val="Footer"/>
+    </w:pPr>
+  </w:p>
+</w:ftr>
+</file>
+
+<file path=word/footer2.xml><?xml version="1.0" encoding="utf-8"?>
 <w:ftr xmlns:wpc="http://schemas.microsoft.com/office/word/2010/wordprocessingCanvas" xmlns:cx="http://schemas.microsoft.com/office/drawing/2014/chartex" xmlns:cx1="http://schemas.microsoft.com/office/drawing/2015/9/8/chartex" xmlns:cx2="http://schemas.microsoft.com/office/drawing/2015/10/21/chartex" xmlns:cx3="http://schemas.microsoft.com/office/drawing/2016/5/9/chartex" xmlns:cx4="http://schemas.microsoft.com/office/drawing/2016/5/10/chartex" xmlns:cx5="http://schemas.microsoft.com/office/drawing/2016/5/11/chartex" xmlns:cx6="http://schemas.microsoft.com/office/drawing/2016/5/12/chartex" xmlns:cx7="http://schemas.microsoft.com/office/drawing/2016/5/13/chartex" xmlns:cx8="http://schemas.microsoft.com/office/drawing/2016/5/14/chartex" xmlns:mc="http://schemas.openxmlformats.org/markup-compatibility/2006" xmlns:aink="http://schemas.microsoft.com/office/drawing/2016/ink" xmlns:am3d="http://schemas.microsoft.com/office/drawing/2017/model3d" xmlns:o="urn:schemas-microsoft-com:office:office" xmlns:r="http://schemas.openxmlformats.org/officeDocument/2006/relationships" xmlns:m="http://schemas.openxmlformats.org/officeDocument/2006/math" xmlns:v="urn:schemas-microsoft-com:vml" xmlns:wp14="http://schemas.microsoft.com/office/word/2010/wordprocessingDrawing" xmlns:wp="http://schemas.openxmlformats.org/drawingml/2006/wordprocessingDrawing" xmlns:w10="urn:schemas-microsoft-com:office:word" xmlns:w="http://schemas.openxmlformats.org/wordprocessingml/2006/main" xmlns:w14="http://schemas.microsoft.com/office/word/2010/wordml" xmlns:w15="http://schemas.microsoft.com/office/word/2012/wordml" xmlns:w16cid="http://schemas.microsoft.com/office/word/2016/wordml/cid" xmlns:w16se="http://schemas.microsoft.com/office/word/2015/wordml/symex" xmlns:wpg="http://schemas.microsoft.com/office/word/2010/wordprocessingGroup" xmlns:wpi="http://schemas.microsoft.com/office/word/2010/wordprocessingInk" xmlns:wne="http://schemas.microsoft.com/office/word/2006/wordml" xmlns:wps="http://schemas.microsoft.com/office/word/2010/wordprocessingShape" mc:Ignorable="w14 w15 w16se w16cid wp14">
   <w:tbl>
     <w:tblPr>
@@ -12857,6 +12893,16 @@
 </w:ftr>
 </file>
 
+<file path=word/footer3.xml><?xml version="1.0" encoding="utf-8"?>
+<w:ftr xmlns:wpc="http://schemas.microsoft.com/office/word/2010/wordprocessingCanvas" xmlns:cx="http://schemas.microsoft.com/office/drawing/2014/chartex" xmlns:cx1="http://schemas.microsoft.com/office/drawing/2015/9/8/chartex" xmlns:cx2="http://schemas.microsoft.com/office/drawing/2015/10/21/chartex" xmlns:cx3="http://schemas.microsoft.com/office/drawing/2016/5/9/chartex" xmlns:cx4="http://schemas.microsoft.com/office/drawing/2016/5/10/chartex" xmlns:cx5="http://schemas.microsoft.com/office/drawing/2016/5/11/chartex" xmlns:cx6="http://schemas.microsoft.com/office/drawing/2016/5/12/chartex" xmlns:cx7="http://schemas.microsoft.com/office/drawing/2016/5/13/chartex" xmlns:cx8="http://schemas.microsoft.com/office/drawing/2016/5/14/chartex" xmlns:mc="http://schemas.openxmlformats.org/markup-compatibility/2006" xmlns:aink="http://schemas.microsoft.com/office/drawing/2016/ink" xmlns:am3d="http://schemas.microsoft.com/office/drawing/2017/model3d" xmlns:o="urn:schemas-microsoft-com:office:office" xmlns:r="http://schemas.openxmlformats.org/officeDocument/2006/relationships" xmlns:m="http://schemas.openxmlformats.org/officeDocument/2006/math" xmlns:v="urn:schemas-microsoft-com:vml" xmlns:wp14="http://schemas.microsoft.com/office/word/2010/wordprocessingDrawing" xmlns:wp="http://schemas.openxmlformats.org/drawingml/2006/wordprocessingDrawing" xmlns:w10="urn:schemas-microsoft-com:office:word" xmlns:w="http://schemas.openxmlformats.org/wordprocessingml/2006/main" xmlns:w14="http://schemas.microsoft.com/office/word/2010/wordml" xmlns:w15="http://schemas.microsoft.com/office/word/2012/wordml" xmlns:w16cid="http://schemas.microsoft.com/office/word/2016/wordml/cid" xmlns:w16se="http://schemas.microsoft.com/office/word/2015/wordml/symex" xmlns:wpg="http://schemas.microsoft.com/office/word/2010/wordprocessingGroup" xmlns:wpi="http://schemas.microsoft.com/office/word/2010/wordprocessingInk" xmlns:wne="http://schemas.microsoft.com/office/word/2006/wordml" xmlns:wps="http://schemas.microsoft.com/office/word/2010/wordprocessingShape" mc:Ignorable="w14 w15 w16se w16cid wp14">
+  <w:p>
+    <w:pPr>
+      <w:pStyle w:val="Footer"/>
+    </w:pPr>
+  </w:p>
+</w:ftr>
+</file>
+
 <file path=word/footnotes.xml><?xml version="1.0" encoding="utf-8"?>
 <w:footnotes xmlns:wpc="http://schemas.microsoft.com/office/word/2010/wordprocessingCanvas" xmlns:cx="http://schemas.microsoft.com/office/drawing/2014/chartex" xmlns:cx1="http://schemas.microsoft.com/office/drawing/2015/9/8/chartex" xmlns:cx2="http://schemas.microsoft.com/office/drawing/2015/10/21/chartex" xmlns:cx3="http://schemas.microsoft.com/office/drawing/2016/5/9/chartex" xmlns:cx4="http://schemas.microsoft.com/office/drawing/2016/5/10/chartex" xmlns:cx5="http://schemas.microsoft.com/office/drawing/2016/5/11/chartex" xmlns:cx6="http://schemas.microsoft.com/office/drawing/2016/5/12/chartex" xmlns:cx7="http://schemas.microsoft.com/office/drawing/2016/5/13/chartex" xmlns:cx8="http://schemas.microsoft.com/office/drawing/2016/5/14/chartex" xmlns:mc="http://schemas.openxmlformats.org/markup-compatibility/2006" xmlns:aink="http://schemas.microsoft.com/office/drawing/2016/ink" xmlns:am3d="http://schemas.microsoft.com/office/drawing/2017/model3d" xmlns:o="urn:schemas-microsoft-com:office:office" xmlns:r="http://schemas.openxmlformats.org/officeDocument/2006/relationships" xmlns:m="http://schemas.openxmlformats.org/officeDocument/2006/math" xmlns:v="urn:schemas-microsoft-com:vml" xmlns:wp14="http://schemas.microsoft.com/office/word/2010/wordprocessingDrawing" xmlns:wp="http://schemas.openxmlformats.org/drawingml/2006/wordprocessingDrawing" xmlns:w10="urn:schemas-microsoft-com:office:word" xmlns:w="http://schemas.openxmlformats.org/wordprocessingml/2006/main" xmlns:w14="http://schemas.microsoft.com/office/word/2010/wordml" xmlns:w15="http://schemas.microsoft.com/office/word/2012/wordml" xmlns:w16cid="http://schemas.microsoft.com/office/word/2016/wordml/cid" xmlns:w16se="http://schemas.microsoft.com/office/word/2015/wordml/symex" xmlns:wpg="http://schemas.microsoft.com/office/word/2010/wordprocessingGroup" xmlns:wpi="http://schemas.microsoft.com/office/word/2010/wordprocessingInk" xmlns:wne="http://schemas.microsoft.com/office/word/2006/wordml" xmlns:wps="http://schemas.microsoft.com/office/word/2010/wordprocessingShape" mc:Ignorable="w14 w15 w16se w16cid wp14">
   <w:footnote w:type="separator" w:id="-1">
@@ -12877,6 +12923,16 @@
 </file>
 
 <file path=word/header1.xml><?xml version="1.0" encoding="utf-8"?>
+<w:hdr xmlns:wpc="http://schemas.microsoft.com/office/word/2010/wordprocessingCanvas" xmlns:cx="http://schemas.microsoft.com/office/drawing/2014/chartex" xmlns:cx1="http://schemas.microsoft.com/office/drawing/2015/9/8/chartex" xmlns:cx2="http://schemas.microsoft.com/office/drawing/2015/10/21/chartex" xmlns:cx3="http://schemas.microsoft.com/office/drawing/2016/5/9/chartex" xmlns:cx4="http://schemas.microsoft.com/office/drawing/2016/5/10/chartex" xmlns:cx5="http://schemas.microsoft.com/office/drawing/2016/5/11/chartex" xmlns:cx6="http://schemas.microsoft.com/office/drawing/2016/5/12/chartex" xmlns:cx7="http://schemas.microsoft.com/office/drawing/2016/5/13/chartex" xmlns:cx8="http://schemas.microsoft.com/office/drawing/2016/5/14/chartex" xmlns:mc="http://schemas.openxmlformats.org/markup-compatibility/2006" xmlns:aink="http://schemas.microsoft.com/office/drawing/2016/ink" xmlns:am3d="http://schemas.microsoft.com/office/drawing/2017/model3d" xmlns:o="urn:schemas-microsoft-com:office:office" xmlns:r="http://schemas.openxmlformats.org/officeDocument/2006/relationships" xmlns:m="http://schemas.openxmlformats.org/officeDocument/2006/math" xmlns:v="urn:schemas-microsoft-com:vml" xmlns:wp14="http://schemas.microsoft.com/office/word/2010/wordprocessingDrawing" xmlns:wp="http://schemas.openxmlformats.org/drawingml/2006/wordprocessingDrawing" xmlns:w10="urn:schemas-microsoft-com:office:word" xmlns:w="http://schemas.openxmlformats.org/wordprocessingml/2006/main" xmlns:w14="http://schemas.microsoft.com/office/word/2010/wordml" xmlns:w15="http://schemas.microsoft.com/office/word/2012/wordml" xmlns:w16cid="http://schemas.microsoft.com/office/word/2016/wordml/cid" xmlns:w16se="http://schemas.microsoft.com/office/word/2015/wordml/symex" xmlns:wpg="http://schemas.microsoft.com/office/word/2010/wordprocessingGroup" xmlns:wpi="http://schemas.microsoft.com/office/word/2010/wordprocessingInk" xmlns:wne="http://schemas.microsoft.com/office/word/2006/wordml" xmlns:wps="http://schemas.microsoft.com/office/word/2010/wordprocessingShape" mc:Ignorable="w14 w15 w16se w16cid wp14">
+  <w:p>
+    <w:pPr>
+      <w:pStyle w:val="Header"/>
+    </w:pPr>
+  </w:p>
+</w:hdr>
+</file>
+
+<file path=word/header2.xml><?xml version="1.0" encoding="utf-8"?>
 <w:hdr xmlns:wpc="http://schemas.microsoft.com/office/word/2010/wordprocessingCanvas" xmlns:cx="http://schemas.microsoft.com/office/drawing/2014/chartex" xmlns:cx1="http://schemas.microsoft.com/office/drawing/2015/9/8/chartex" xmlns:cx2="http://schemas.microsoft.com/office/drawing/2015/10/21/chartex" xmlns:cx3="http://schemas.microsoft.com/office/drawing/2016/5/9/chartex" xmlns:cx4="http://schemas.microsoft.com/office/drawing/2016/5/10/chartex" xmlns:cx5="http://schemas.microsoft.com/office/drawing/2016/5/11/chartex" xmlns:cx6="http://schemas.microsoft.com/office/drawing/2016/5/12/chartex" xmlns:cx7="http://schemas.microsoft.com/office/drawing/2016/5/13/chartex" xmlns:cx8="http://schemas.microsoft.com/office/drawing/2016/5/14/chartex" xmlns:mc="http://schemas.openxmlformats.org/markup-compatibility/2006" xmlns:aink="http://schemas.microsoft.com/office/drawing/2016/ink" xmlns:am3d="http://schemas.microsoft.com/office/drawing/2017/model3d" xmlns:o="urn:schemas-microsoft-com:office:office" xmlns:r="http://schemas.openxmlformats.org/officeDocument/2006/relationships" xmlns:m="http://schemas.openxmlformats.org/officeDocument/2006/math" xmlns:v="urn:schemas-microsoft-com:vml" xmlns:wp14="http://schemas.microsoft.com/office/word/2010/wordprocessingDrawing" xmlns:wp="http://schemas.openxmlformats.org/drawingml/2006/wordprocessingDrawing" xmlns:w10="urn:schemas-microsoft-com:office:word" xmlns:w="http://schemas.openxmlformats.org/wordprocessingml/2006/main" xmlns:w14="http://schemas.microsoft.com/office/word/2010/wordml" xmlns:w15="http://schemas.microsoft.com/office/word/2012/wordml" xmlns:w16cid="http://schemas.microsoft.com/office/word/2016/wordml/cid" xmlns:w16se="http://schemas.microsoft.com/office/word/2015/wordml/symex" xmlns:wpg="http://schemas.microsoft.com/office/word/2010/wordprocessingGroup" xmlns:wpi="http://schemas.microsoft.com/office/word/2010/wordprocessingInk" xmlns:wne="http://schemas.microsoft.com/office/word/2006/wordml" xmlns:wps="http://schemas.microsoft.com/office/word/2010/wordprocessingShape" mc:Ignorable="w14 w15 w16se w16cid wp14">
   <w:tbl>
     <w:tblPr>
@@ -12978,6 +13034,16 @@
       </w:tc>
     </w:tr>
   </w:tbl>
+  <w:p>
+    <w:pPr>
+      <w:pStyle w:val="Header"/>
+    </w:pPr>
+  </w:p>
+</w:hdr>
+</file>
+
+<file path=word/header3.xml><?xml version="1.0" encoding="utf-8"?>
+<w:hdr xmlns:wpc="http://schemas.microsoft.com/office/word/2010/wordprocessingCanvas" xmlns:cx="http://schemas.microsoft.com/office/drawing/2014/chartex" xmlns:cx1="http://schemas.microsoft.com/office/drawing/2015/9/8/chartex" xmlns:cx2="http://schemas.microsoft.com/office/drawing/2015/10/21/chartex" xmlns:cx3="http://schemas.microsoft.com/office/drawing/2016/5/9/chartex" xmlns:cx4="http://schemas.microsoft.com/office/drawing/2016/5/10/chartex" xmlns:cx5="http://schemas.microsoft.com/office/drawing/2016/5/11/chartex" xmlns:cx6="http://schemas.microsoft.com/office/drawing/2016/5/12/chartex" xmlns:cx7="http://schemas.microsoft.com/office/drawing/2016/5/13/chartex" xmlns:cx8="http://schemas.microsoft.com/office/drawing/2016/5/14/chartex" xmlns:mc="http://schemas.openxmlformats.org/markup-compatibility/2006" xmlns:aink="http://schemas.microsoft.com/office/drawing/2016/ink" xmlns:am3d="http://schemas.microsoft.com/office/drawing/2017/model3d" xmlns:o="urn:schemas-microsoft-com:office:office" xmlns:r="http://schemas.openxmlformats.org/officeDocument/2006/relationships" xmlns:m="http://schemas.openxmlformats.org/officeDocument/2006/math" xmlns:v="urn:schemas-microsoft-com:vml" xmlns:wp14="http://schemas.microsoft.com/office/word/2010/wordprocessingDrawing" xmlns:wp="http://schemas.openxmlformats.org/drawingml/2006/wordprocessingDrawing" xmlns:w10="urn:schemas-microsoft-com:office:word" xmlns:w="http://schemas.openxmlformats.org/wordprocessingml/2006/main" xmlns:w14="http://schemas.microsoft.com/office/word/2010/wordml" xmlns:w15="http://schemas.microsoft.com/office/word/2012/wordml" xmlns:w16cid="http://schemas.microsoft.com/office/word/2016/wordml/cid" xmlns:w16se="http://schemas.microsoft.com/office/word/2015/wordml/symex" xmlns:wpg="http://schemas.microsoft.com/office/word/2010/wordprocessingGroup" xmlns:wpi="http://schemas.microsoft.com/office/word/2010/wordprocessingInk" xmlns:wne="http://schemas.microsoft.com/office/word/2006/wordml" xmlns:wps="http://schemas.microsoft.com/office/word/2010/wordprocessingShape" mc:Ignorable="w14 w15 w16se w16cid wp14">
   <w:p>
     <w:pPr>
       <w:pStyle w:val="Header"/>
@@ -16741,9 +16807,6 @@
 <file path=word/people.xml><?xml version="1.0" encoding="utf-8"?>
 <w15:people xmlns:wpc="http://schemas.microsoft.com/office/word/2010/wordprocessingCanvas" xmlns:cx="http://schemas.microsoft.com/office/drawing/2014/chartex" xmlns:cx1="http://schemas.microsoft.com/office/drawing/2015/9/8/chartex" xmlns:cx2="http://schemas.microsoft.com/office/drawing/2015/10/21/chartex" xmlns:cx3="http://schemas.microsoft.com/office/drawing/2016/5/9/chartex" xmlns:cx4="http://schemas.microsoft.com/office/drawing/2016/5/10/chartex" xmlns:cx5="http://schemas.microsoft.com/office/drawing/2016/5/11/chartex" xmlns:cx6="http://schemas.microsoft.com/office/drawing/2016/5/12/chartex" xmlns:cx7="http://schemas.microsoft.com/office/drawing/2016/5/13/chartex" xmlns:cx8="http://schemas.microsoft.com/office/drawing/2016/5/14/chartex" xmlns:mc="http://schemas.openxmlformats.org/markup-compatibility/2006" xmlns:aink="http://schemas.microsoft.com/office/drawing/2016/ink" xmlns:am3d="http://schemas.microsoft.com/office/drawing/2017/model3d" xmlns:o="urn:schemas-microsoft-com:office:office" xmlns:r="http://schemas.openxmlformats.org/officeDocument/2006/relationships" xmlns:m="http://schemas.openxmlformats.org/officeDocument/2006/math" xmlns:v="urn:schemas-microsoft-com:vml" xmlns:wp14="http://schemas.microsoft.com/office/word/2010/wordprocessingDrawing" xmlns:wp="http://schemas.openxmlformats.org/drawingml/2006/wordprocessingDrawing" xmlns:w10="urn:schemas-microsoft-com:office:word" xmlns:w="http://schemas.openxmlformats.org/wordprocessingml/2006/main" xmlns:w14="http://schemas.microsoft.com/office/word/2010/wordml" xmlns:w15="http://schemas.microsoft.com/office/word/2012/wordml" xmlns:w16cid="http://schemas.microsoft.com/office/word/2016/wordml/cid" xmlns:w16se="http://schemas.microsoft.com/office/word/2015/wordml/symex" xmlns:wpg="http://schemas.microsoft.com/office/word/2010/wordprocessingGroup" xmlns:wpi="http://schemas.microsoft.com/office/word/2010/wordprocessingInk" xmlns:wne="http://schemas.microsoft.com/office/word/2006/wordml" xmlns:wps="http://schemas.microsoft.com/office/word/2010/wordprocessingShape" mc:Ignorable="w14 w15 w16se w16cid wp14">
   <w15:person w15:author="Hehrmann, Phillipp">
-    <w15:presenceInfo w15:providerId="AD" w15:userId="S-1-5-21-602162358-57989841-839522115-83626"/>
-  </w15:person>
-  <w15:person w15:author="Hehrmann, Phillipp [2]">
     <w15:presenceInfo w15:providerId="AD" w15:userId="S::Phillipp.Hehrmann@advancedbionics.com::2b72b2b9-6992-4c5e-a85b-c586e2b6df82"/>
   </w15:person>
 </w15:people>
@@ -16866,6 +16929,7 @@
     <w:lsdException w:name="HTML Sample" w:semiHidden="1" w:unhideWhenUsed="1"/>
     <w:lsdException w:name="HTML Typewriter" w:semiHidden="1" w:unhideWhenUsed="1"/>
     <w:lsdException w:name="HTML Variable" w:semiHidden="1" w:unhideWhenUsed="1"/>
+    <w:lsdException w:name="Normal Table" w:semiHidden="1" w:unhideWhenUsed="1"/>
     <w:lsdException w:name="annotation subject" w:semiHidden="1" w:unhideWhenUsed="1"/>
     <w:lsdException w:name="No List" w:semiHidden="1" w:unhideWhenUsed="1"/>
     <w:lsdException w:name="Outline List 1" w:semiHidden="1" w:unhideWhenUsed="1"/>
@@ -16911,9 +16975,11 @@
     <w:lsdException w:name="Table Subtle 1" w:semiHidden="1" w:unhideWhenUsed="1"/>
     <w:lsdException w:name="Table Subtle 2" w:semiHidden="1" w:unhideWhenUsed="1"/>
     <w:lsdException w:name="Table Web 1" w:semiHidden="1" w:unhideWhenUsed="1"/>
+    <w:lsdException w:name="Table Web 2" w:semiHidden="1" w:unhideWhenUsed="1"/>
     <w:lsdException w:name="Table Web 3" w:semiHidden="1" w:unhideWhenUsed="1"/>
     <w:lsdException w:name="Balloon Text" w:semiHidden="1" w:unhideWhenUsed="1"/>
     <w:lsdException w:name="Table Grid" w:uiPriority="59"/>
+    <w:lsdException w:name="Table Theme" w:semiHidden="1" w:unhideWhenUsed="1"/>
     <w:lsdException w:name="Placeholder Text" w:semiHidden="1"/>
     <w:lsdException w:name="No Spacing" w:uiPriority="1"/>
     <w:lsdException w:name="Light Shading" w:uiPriority="60"/>
@@ -18619,66 +18685,6 @@
 </file>
 
 <file path=customXml/item1.xml><?xml version="1.0" encoding="utf-8"?>
-<?mso-contentType ?>
-<FormTemplates xmlns="http://schemas.microsoft.com/sharepoint/v3/contenttype/forms">
-  <Display>DocumentLibraryForm</Display>
-  <Edit>DocumentLibraryForm</Edit>
-  <New>DocumentLibraryForm</New>
-</FormTemplates>
-</file>
-
-<file path=customXml/item2.xml><?xml version="1.0" encoding="utf-8"?>
-<p:properties xmlns:p="http://schemas.microsoft.com/office/2006/metadata/properties" xmlns:xsi="http://www.w3.org/2001/XMLSchema-instance" xmlns:pc="http://schemas.microsoft.com/office/infopath/2007/PartnerControls">
-  <documentManagement>
-    <Language xmlns="http://schemas.microsoft.com/sharepoint/v3">English</Language>
-    <Department xmlns="9b662f62-187f-4ec5-a6cb-d1a6dae911e5">MK_CR</Department>
-    <DLCPolicyLabelClientValue xmlns="48822988-90ac-424c-a1b5-3f3b23fcfe40">1.0 
- </DLCPolicyLabelClientValue>
-    <Current_x0020_Version xmlns="348ed17b-6376-4bb6-96cf-c1f5a6eef894">1.0</Current_x0020_Version>
-    <Profiles xmlns="36cd898d-c4cc-435f-a194-0ec3e70ddfe0"/>
-    <Approval_x0020_Date xmlns="348ed17b-6376-4bb6-96cf-c1f5a6eef894">3/19/2014 5:22:02 PM</Approval_x0020_Date>
-    <Doc_x0020_Type xmlns="9b662f62-187f-4ec5-a6cb-d1a6dae911e5">Form</Doc_x0020_Type>
-    <Corp xmlns="348ed17b-6376-4bb6-96cf-c1f5a6eef894">false</Corp>
-    <Re-Training xmlns="348ed17b-6376-4bb6-96cf-c1f5a6eef894">false</Re-Training>
-    <Monitoring xmlns="348ed17b-6376-4bb6-96cf-c1f5a6eef894">false</Monitoring>
-    <Approved_x0020_By xmlns="348ed17b-6376-4bb6-96cf-c1f5a6eef894">
-      <UserInfo>
-        <DisplayName>System Account</DisplayName>
-        <AccountId>1073741823</AccountId>
-        <AccountType/>
-      </UserInfo>
-    </Approved_x0020_By>
-    <Approved_x0020_Version xmlns="348ed17b-6376-4bb6-96cf-c1f5a6eef894">1.0</Approved_x0020_Version>
-    <DLCPolicyLabelLock xmlns="48822988-90ac-424c-a1b5-3f3b23fcfe40" xsi:nil="true"/>
-    <DLCPolicyLabelValue xmlns="48822988-90ac-424c-a1b5-3f3b23fcfe40">1.0 
- </DLCPolicyLabelValue>
-    <_dlc_Exempt xmlns="http://schemas.microsoft.com/sharepoint/v3">false</_dlc_Exempt>
-  </documentManagement>
-</p:properties>
-</file>
-
-<file path=customXml/item3.xml><?xml version="1.0" encoding="utf-8"?>
-<?mso-contentType ?>
-<p:Policy xmlns:p="office.server.policy" id="" local="true">
-  <p:Name>Document</p:Name>
-  <p:Description/>
-  <p:Statement/>
-  <p:PolicyItems>
-    <p:PolicyItem featureId="Microsoft.Office.RecordsManagement.PolicyFeatures.PolicyLabel" staticId="0x010100CB55582054EDD541A7719F5F7CAF9E37|-343642129" UniqueId="aa7d387d-8188-475f-9626-29a03a07ea72">
-      <p:Name>Labels</p:Name>
-      <p:Description>Generates labels that can be inserted in Microsoft Office documents to ensure that document properties or other important information are included when documents are printed. Labels can also be used to search for documents.</p:Description>
-      <p:CustomData>
-        <label>
-          <segment type="metadata">Current_x0020_Version</segment>
-          <segment type="literal"> \n </segment>
-        </label>
-      </p:CustomData>
-    </p:PolicyItem>
-  </p:PolicyItems>
-</p:Policy>
-</file>
-
-<file path=customXml/item4.xml><?xml version="1.0" encoding="utf-8"?>
 <ct:contentTypeSchema xmlns:ct="http://schemas.microsoft.com/office/2006/metadata/contentType" xmlns:ma="http://schemas.microsoft.com/office/2006/metadata/properties/metaAttributes" ct:_="" ma:_="" ma:contentTypeName="Document" ma:contentTypeID="0x010100E8564B8DE938704A8FD582FE9DC78BFB" ma:contentTypeVersion="38" ma:contentTypeDescription="Create a new document." ma:contentTypeScope="" ma:versionID="4c7edbcae4ae221a24f7821bbf8b2285">
   <xsd:schema xmlns:xsd="http://www.w3.org/2001/XMLSchema" xmlns:xs="http://www.w3.org/2001/XMLSchema" xmlns:p="http://schemas.microsoft.com/office/2006/metadata/properties" xmlns:ns1="http://schemas.microsoft.com/sharepoint/v3" xmlns:ns2="9b662f62-187f-4ec5-a6cb-d1a6dae911e5" xmlns:ns3="48822988-90ac-424c-a1b5-3f3b23fcfe40" xmlns:ns5="348ed17b-6376-4bb6-96cf-c1f5a6eef894" xmlns:ns6="36cd898d-c4cc-435f-a194-0ec3e70ddfe0" targetNamespace="http://schemas.microsoft.com/office/2006/metadata/properties" ma:root="true" ma:fieldsID="cb5660c50d8b26e2a038d15389f658e5" ns1:_="" ns2:_="" ns3:_="" ns5:_="" ns6:_="">
     <xsd:import namespace="http://schemas.microsoft.com/sharepoint/v3"/>
@@ -18997,41 +19003,71 @@
 </ct:contentTypeSchema>
 </file>
 
+<file path=customXml/item2.xml><?xml version="1.0" encoding="utf-8"?>
+<?mso-contentType ?>
+<p:Policy xmlns:p="office.server.policy" id="" local="true">
+  <p:Name>Document</p:Name>
+  <p:Description/>
+  <p:Statement/>
+  <p:PolicyItems>
+    <p:PolicyItem featureId="Microsoft.Office.RecordsManagement.PolicyFeatures.PolicyLabel" staticId="0x010100CB55582054EDD541A7719F5F7CAF9E37|-343642129" UniqueId="aa7d387d-8188-475f-9626-29a03a07ea72">
+      <p:Name>Labels</p:Name>
+      <p:Description>Generates labels that can be inserted in Microsoft Office documents to ensure that document properties or other important information are included when documents are printed. Labels can also be used to search for documents.</p:Description>
+      <p:CustomData>
+        <label>
+          <segment type="metadata">Current_x0020_Version</segment>
+          <segment type="literal"> \n </segment>
+        </label>
+      </p:CustomData>
+    </p:PolicyItem>
+  </p:PolicyItems>
+</p:Policy>
+</file>
+
+<file path=customXml/item3.xml><?xml version="1.0" encoding="utf-8"?>
+<p:properties xmlns:p="http://schemas.microsoft.com/office/2006/metadata/properties" xmlns:xsi="http://www.w3.org/2001/XMLSchema-instance" xmlns:pc="http://schemas.microsoft.com/office/infopath/2007/PartnerControls">
+  <documentManagement>
+    <Language xmlns="http://schemas.microsoft.com/sharepoint/v3">English</Language>
+    <Department xmlns="9b662f62-187f-4ec5-a6cb-d1a6dae911e5">MK_CR</Department>
+    <DLCPolicyLabelClientValue xmlns="48822988-90ac-424c-a1b5-3f3b23fcfe40">1.0 
+ </DLCPolicyLabelClientValue>
+    <Current_x0020_Version xmlns="348ed17b-6376-4bb6-96cf-c1f5a6eef894">1.0</Current_x0020_Version>
+    <Profiles xmlns="36cd898d-c4cc-435f-a194-0ec3e70ddfe0"/>
+    <Approval_x0020_Date xmlns="348ed17b-6376-4bb6-96cf-c1f5a6eef894">3/19/2014 5:22:02 PM</Approval_x0020_Date>
+    <Doc_x0020_Type xmlns="9b662f62-187f-4ec5-a6cb-d1a6dae911e5">Form</Doc_x0020_Type>
+    <Corp xmlns="348ed17b-6376-4bb6-96cf-c1f5a6eef894">false</Corp>
+    <Re-Training xmlns="348ed17b-6376-4bb6-96cf-c1f5a6eef894">false</Re-Training>
+    <Monitoring xmlns="348ed17b-6376-4bb6-96cf-c1f5a6eef894">false</Monitoring>
+    <Approved_x0020_By xmlns="348ed17b-6376-4bb6-96cf-c1f5a6eef894">
+      <UserInfo>
+        <DisplayName>System Account</DisplayName>
+        <AccountId>1073741823</AccountId>
+        <AccountType/>
+      </UserInfo>
+    </Approved_x0020_By>
+    <Approved_x0020_Version xmlns="348ed17b-6376-4bb6-96cf-c1f5a6eef894">1.0</Approved_x0020_Version>
+    <DLCPolicyLabelLock xmlns="48822988-90ac-424c-a1b5-3f3b23fcfe40" xsi:nil="true"/>
+    <DLCPolicyLabelValue xmlns="48822988-90ac-424c-a1b5-3f3b23fcfe40">1.0 
+ </DLCPolicyLabelValue>
+    <_dlc_Exempt xmlns="http://schemas.microsoft.com/sharepoint/v3">false</_dlc_Exempt>
+  </documentManagement>
+</p:properties>
+</file>
+
+<file path=customXml/item4.xml><?xml version="1.0" encoding="utf-8"?>
+<?mso-contentType ?>
+<FormTemplates xmlns="http://schemas.microsoft.com/sharepoint/v3/contenttype/forms">
+  <Display>DocumentLibraryForm</Display>
+  <Edit>DocumentLibraryForm</Edit>
+  <New>DocumentLibraryForm</New>
+</FormTemplates>
+</file>
+
 <file path=customXml/item5.xml><?xml version="1.0" encoding="utf-8"?>
 <b:Sources xmlns:b="http://schemas.openxmlformats.org/officeDocument/2006/bibliography" xmlns="http://schemas.openxmlformats.org/officeDocument/2006/bibliography" SelectedStyle="\APA.XSL" StyleName="APA"/>
 </file>
 
 <file path=customXml/itemProps1.xml><?xml version="1.0" encoding="utf-8"?>
-<ds:datastoreItem xmlns:ds="http://schemas.openxmlformats.org/officeDocument/2006/customXml" ds:itemID="{1AB7CA5C-ABD5-4E79-AE89-085791F5785D}">
-  <ds:schemaRefs>
-    <ds:schemaRef ds:uri="http://schemas.microsoft.com/sharepoint/v3/contenttype/forms"/>
-  </ds:schemaRefs>
-</ds:datastoreItem>
-</file>
-
-<file path=customXml/itemProps2.xml><?xml version="1.0" encoding="utf-8"?>
-<ds:datastoreItem xmlns:ds="http://schemas.openxmlformats.org/officeDocument/2006/customXml" ds:itemID="{E0727300-9338-460E-90A6-105544C394E9}">
-  <ds:schemaRefs>
-    <ds:schemaRef ds:uri="http://schemas.microsoft.com/office/2006/metadata/properties"/>
-    <ds:schemaRef ds:uri="http://schemas.microsoft.com/office/infopath/2007/PartnerControls"/>
-    <ds:schemaRef ds:uri="http://schemas.microsoft.com/sharepoint/v3"/>
-    <ds:schemaRef ds:uri="9b662f62-187f-4ec5-a6cb-d1a6dae911e5"/>
-    <ds:schemaRef ds:uri="48822988-90ac-424c-a1b5-3f3b23fcfe40"/>
-    <ds:schemaRef ds:uri="348ed17b-6376-4bb6-96cf-c1f5a6eef894"/>
-    <ds:schemaRef ds:uri="36cd898d-c4cc-435f-a194-0ec3e70ddfe0"/>
-  </ds:schemaRefs>
-</ds:datastoreItem>
-</file>
-
-<file path=customXml/itemProps3.xml><?xml version="1.0" encoding="utf-8"?>
-<ds:datastoreItem xmlns:ds="http://schemas.openxmlformats.org/officeDocument/2006/customXml" ds:itemID="{880ECBE6-E9CE-4728-AA91-274EE4A9379F}">
-  <ds:schemaRefs>
-    <ds:schemaRef ds:uri="office.server.policy"/>
-  </ds:schemaRefs>
-</ds:datastoreItem>
-</file>
-
-<file path=customXml/itemProps4.xml><?xml version="1.0" encoding="utf-8"?>
 <ds:datastoreItem xmlns:ds="http://schemas.openxmlformats.org/officeDocument/2006/customXml" ds:itemID="{0A484C17-48BD-42BD-86EA-D06BEAA44063}">
   <ds:schemaRefs>
     <ds:schemaRef ds:uri="http://schemas.microsoft.com/office/2006/metadata/contentType"/>
@@ -19053,8 +19089,38 @@
 </ds:datastoreItem>
 </file>
 
+<file path=customXml/itemProps2.xml><?xml version="1.0" encoding="utf-8"?>
+<ds:datastoreItem xmlns:ds="http://schemas.openxmlformats.org/officeDocument/2006/customXml" ds:itemID="{880ECBE6-E9CE-4728-AA91-274EE4A9379F}">
+  <ds:schemaRefs>
+    <ds:schemaRef ds:uri="office.server.policy"/>
+  </ds:schemaRefs>
+</ds:datastoreItem>
+</file>
+
+<file path=customXml/itemProps3.xml><?xml version="1.0" encoding="utf-8"?>
+<ds:datastoreItem xmlns:ds="http://schemas.openxmlformats.org/officeDocument/2006/customXml" ds:itemID="{E0727300-9338-460E-90A6-105544C394E9}">
+  <ds:schemaRefs>
+    <ds:schemaRef ds:uri="http://schemas.microsoft.com/office/2006/metadata/properties"/>
+    <ds:schemaRef ds:uri="http://schemas.microsoft.com/office/infopath/2007/PartnerControls"/>
+    <ds:schemaRef ds:uri="http://schemas.microsoft.com/sharepoint/v3"/>
+    <ds:schemaRef ds:uri="9b662f62-187f-4ec5-a6cb-d1a6dae911e5"/>
+    <ds:schemaRef ds:uri="48822988-90ac-424c-a1b5-3f3b23fcfe40"/>
+    <ds:schemaRef ds:uri="348ed17b-6376-4bb6-96cf-c1f5a6eef894"/>
+    <ds:schemaRef ds:uri="36cd898d-c4cc-435f-a194-0ec3e70ddfe0"/>
+  </ds:schemaRefs>
+</ds:datastoreItem>
+</file>
+
+<file path=customXml/itemProps4.xml><?xml version="1.0" encoding="utf-8"?>
+<ds:datastoreItem xmlns:ds="http://schemas.openxmlformats.org/officeDocument/2006/customXml" ds:itemID="{1AB7CA5C-ABD5-4E79-AE89-085791F5785D}">
+  <ds:schemaRefs>
+    <ds:schemaRef ds:uri="http://schemas.microsoft.com/sharepoint/v3/contenttype/forms"/>
+  </ds:schemaRefs>
+</ds:datastoreItem>
+</file>
+
 <file path=customXml/itemProps5.xml><?xml version="1.0" encoding="utf-8"?>
-<ds:datastoreItem xmlns:ds="http://schemas.openxmlformats.org/officeDocument/2006/customXml" ds:itemID="{E4170C3B-A8C8-4BCB-BEA9-9DCCDB40D5DB}">
+<ds:datastoreItem xmlns:ds="http://schemas.openxmlformats.org/officeDocument/2006/customXml" ds:itemID="{3AE76747-75C2-4219-9702-DF0EAB49EC3E}">
   <ds:schemaRefs>
     <ds:schemaRef ds:uri="http://schemas.openxmlformats.org/officeDocument/2006/bibliography"/>
   </ds:schemaRefs>

</xml_diff>